<commit_message>
Ajuste final 09_10 01
</commit_message>
<xml_diff>
--- a/Especificação Técnica 1.docx
+++ b/Especificação Técnica 1.docx
@@ -3,6 +3,332 @@
 <w:document xmlns:wpc="http://schemas.microsoft.com/office/word/2010/wordprocessingCanvas" xmlns:cx="http://schemas.microsoft.com/office/drawing/2014/chartex" xmlns:cx1="http://schemas.microsoft.com/office/drawing/2015/9/8/chartex" xmlns:cx2="http://schemas.microsoft.com/office/drawing/2015/10/21/chartex" xmlns:cx3="http://schemas.microsoft.com/office/drawing/2016/5/9/chartex" xmlns:cx4="http://schemas.microsoft.com/office/drawing/2016/5/10/chartex" xmlns:cx5="http://schemas.microsoft.com/office/drawing/2016/5/11/chartex" xmlns:cx6="http://schemas.microsoft.com/office/drawing/2016/5/12/chartex" xmlns:cx7="http://schemas.microsoft.com/office/drawing/2016/5/13/chartex" xmlns:cx8="http://schemas.microsoft.com/office/drawing/2016/5/14/chartex" xmlns:mc="http://schemas.openxmlformats.org/markup-compatibility/2006" xmlns:aink="http://schemas.microsoft.com/office/drawing/2016/ink" xmlns:am3d="http://schemas.microsoft.com/office/drawing/2017/model3d" xmlns:o="urn:schemas-microsoft-com:office:office" xmlns:oel="http://schemas.microsoft.com/office/2019/extlst" xmlns:r="http://schemas.openxmlformats.org/officeDocument/2006/relationships" xmlns:m="http://schemas.openxmlformats.org/officeDocument/2006/math" xmlns:v="urn:schemas-microsoft-com:vml" xmlns:wp14="http://schemas.microsoft.com/office/word/2010/wordprocessingDrawing" xmlns:wp="http://schemas.openxmlformats.org/drawingml/2006/wordprocessingDrawing" xmlns:w10="urn:schemas-microsoft-com:office:word" xmlns:w="http://schemas.openxmlformats.org/wordprocessingml/2006/main" xmlns:w14="http://schemas.microsoft.com/office/word/2010/wordml" xmlns:w15="http://schemas.microsoft.com/office/word/2012/wordml" xmlns:w16cex="http://schemas.microsoft.com/office/word/2018/wordml/cex" xmlns:w16cid="http://schemas.microsoft.com/office/word/2016/wordml/cid" xmlns:w16="http://schemas.microsoft.com/office/word/2018/wordml" xmlns:w16du="http://schemas.microsoft.com/office/word/2023/wordml/word16du" xmlns:w16sdtdh="http://schemas.microsoft.com/office/word/2020/wordml/sdtdatahash" xmlns:w16sdtfl="http://schemas.microsoft.com/office/word/2024/wordml/sdtformatlock" xmlns:w16se="http://schemas.microsoft.com/office/word/2015/wordml/symex" xmlns:wpg="http://schemas.microsoft.com/office/word/2010/wordprocessingGroup" xmlns:wpi="http://schemas.microsoft.com/office/word/2010/wordprocessingInk" xmlns:wne="http://schemas.microsoft.com/office/word/2006/wordml" xmlns:wps="http://schemas.microsoft.com/office/word/2010/wordprocessingShape" mc:Ignorable="w14 w15 w16se w16cid w16 w16cex w16sdtdh w16sdtfl w16du wp14">
   <w:body>
     <w:p>
+      <w:r>
+        <w:t>Deixa te explicar o projeto.</w:t>
+      </w:r>
+    </w:p>
+    <w:p>
+      <w:r>
+        <w:t>A solução trata de ser uma ferramenta para</w:t>
+      </w:r>
+      <w:r>
+        <w:t xml:space="preserve"> acompanhamento de Lançamentos </w:t>
+      </w:r>
+      <w:proofErr w:type="spellStart"/>
+      <w:r>
+        <w:t>Classicos</w:t>
+      </w:r>
+      <w:proofErr w:type="spellEnd"/>
+      <w:r>
+        <w:t xml:space="preserve"> de venda </w:t>
+      </w:r>
+      <w:proofErr w:type="spellStart"/>
+      <w:r>
+        <w:t>on</w:t>
+      </w:r>
+      <w:proofErr w:type="spellEnd"/>
+      <w:r>
+        <w:t xml:space="preserve"> </w:t>
+      </w:r>
+      <w:proofErr w:type="spellStart"/>
+      <w:r>
+        <w:t>line</w:t>
+      </w:r>
+      <w:proofErr w:type="spellEnd"/>
+      <w:r>
+        <w:t>, para</w:t>
+      </w:r>
+      <w:r>
+        <w:t xml:space="preserve"> uma área </w:t>
+      </w:r>
+      <w:r>
+        <w:t>operacional, dar</w:t>
+      </w:r>
+      <w:r>
+        <w:t xml:space="preserve"> </w:t>
+      </w:r>
+      <w:proofErr w:type="spellStart"/>
+      <w:r>
+        <w:t>subsideo</w:t>
+      </w:r>
+      <w:proofErr w:type="spellEnd"/>
+      <w:r>
+        <w:t xml:space="preserve"> a </w:t>
+      </w:r>
+      <w:proofErr w:type="spellStart"/>
+      <w:r>
+        <w:t>area</w:t>
+      </w:r>
+      <w:r>
+        <w:t>s</w:t>
+      </w:r>
+      <w:proofErr w:type="spellEnd"/>
+      <w:r>
+        <w:t xml:space="preserve"> de vendas e de </w:t>
+      </w:r>
+      <w:proofErr w:type="gramStart"/>
+      <w:r>
+        <w:t>trafego</w:t>
+      </w:r>
+      <w:proofErr w:type="gramEnd"/>
+      <w:r>
+        <w:t xml:space="preserve">, na coordenação de vendas de um curso </w:t>
+      </w:r>
+      <w:proofErr w:type="spellStart"/>
+      <w:r>
+        <w:t>on</w:t>
+      </w:r>
+      <w:proofErr w:type="spellEnd"/>
+      <w:r>
+        <w:t xml:space="preserve"> </w:t>
+      </w:r>
+      <w:proofErr w:type="spellStart"/>
+      <w:r>
+        <w:t>line</w:t>
+      </w:r>
+      <w:proofErr w:type="spellEnd"/>
+      <w:r>
+        <w:t xml:space="preserve"> para professores.</w:t>
+      </w:r>
+    </w:p>
+    <w:p>
+      <w:r>
+        <w:t xml:space="preserve">A captura dos </w:t>
+      </w:r>
+      <w:r>
+        <w:t>interessados é</w:t>
+      </w:r>
+      <w:r>
+        <w:t xml:space="preserve"> feita </w:t>
+      </w:r>
+      <w:r>
+        <w:t>através</w:t>
+      </w:r>
+      <w:r>
+        <w:t xml:space="preserve"> da área de </w:t>
+      </w:r>
+      <w:proofErr w:type="gramStart"/>
+      <w:r>
+        <w:t>trafego</w:t>
+      </w:r>
+      <w:proofErr w:type="gramEnd"/>
+      <w:r>
+        <w:t xml:space="preserve"> pago, que envia para um site, os interessados que viram Leads, ao se inscrever em lista de interessado.</w:t>
+      </w:r>
+    </w:p>
+    <w:p>
+      <w:r>
+        <w:t xml:space="preserve">Após essa transformação, os leads </w:t>
+      </w:r>
+      <w:proofErr w:type="spellStart"/>
+      <w:r>
+        <w:t>sáo</w:t>
+      </w:r>
+      <w:proofErr w:type="spellEnd"/>
+      <w:r>
+        <w:t xml:space="preserve"> orientado a preencher pesquisas, a primeira é um </w:t>
+      </w:r>
+      <w:proofErr w:type="spellStart"/>
+      <w:r>
+        <w:t>check</w:t>
+      </w:r>
+      <w:proofErr w:type="spellEnd"/>
+      <w:r>
+        <w:t xml:space="preserve"> in, depois tem uma avaliação.</w:t>
+      </w:r>
+    </w:p>
+    <w:p>
+      <w:proofErr w:type="gramStart"/>
+      <w:r>
+        <w:t>Essas pesquisa</w:t>
+      </w:r>
+      <w:proofErr w:type="gramEnd"/>
+      <w:r>
+        <w:t xml:space="preserve"> colhem dados, que serão usados para calcular o score e o MQL, dos Leads, para orientar as </w:t>
+      </w:r>
+      <w:proofErr w:type="spellStart"/>
+      <w:r>
+        <w:t>areas</w:t>
+      </w:r>
+      <w:proofErr w:type="spellEnd"/>
+      <w:r>
+        <w:t xml:space="preserve"> envolvidas.</w:t>
+      </w:r>
+    </w:p>
+    <w:p>
+      <w:r>
+        <w:t xml:space="preserve">O processo normal, são duas planilhas Google </w:t>
+      </w:r>
+      <w:proofErr w:type="spellStart"/>
+      <w:r>
+        <w:t>sheets</w:t>
+      </w:r>
+      <w:proofErr w:type="spellEnd"/>
+      <w:r>
+        <w:t xml:space="preserve"> (Inscrição e </w:t>
+      </w:r>
+      <w:proofErr w:type="spellStart"/>
+      <w:r>
+        <w:t>C</w:t>
+      </w:r>
+      <w:r>
+        <w:t>h</w:t>
+      </w:r>
+      <w:r>
+        <w:t>eck</w:t>
+      </w:r>
+      <w:proofErr w:type="spellEnd"/>
+      <w:r>
+        <w:t xml:space="preserve"> in) alimentadas por api via N8N. Essas planilhas possuem </w:t>
+      </w:r>
+      <w:proofErr w:type="spellStart"/>
+      <w:r>
+        <w:t>action</w:t>
+      </w:r>
+      <w:proofErr w:type="spellEnd"/>
+      <w:r>
+        <w:t xml:space="preserve"> script que a cada alteração, gravam os dados no </w:t>
+      </w:r>
+      <w:proofErr w:type="spellStart"/>
+      <w:r>
+        <w:t>supabase</w:t>
+      </w:r>
+      <w:proofErr w:type="spellEnd"/>
+      <w:r>
+        <w:t>.</w:t>
+      </w:r>
+      <w:r>
+        <w:t xml:space="preserve"> </w:t>
+      </w:r>
+    </w:p>
+    <w:p>
+      <w:r>
+        <w:t xml:space="preserve">A planilha de </w:t>
+      </w:r>
+      <w:proofErr w:type="spellStart"/>
+      <w:r>
+        <w:t>Check</w:t>
+      </w:r>
+      <w:proofErr w:type="spellEnd"/>
+      <w:r>
+        <w:t xml:space="preserve"> in, possui além de efetuar a gravação na tabela de respostas, também efetua o </w:t>
+      </w:r>
+      <w:proofErr w:type="spellStart"/>
+      <w:proofErr w:type="gramStart"/>
+      <w:r>
+        <w:t>calculo</w:t>
+      </w:r>
+      <w:proofErr w:type="spellEnd"/>
+      <w:proofErr w:type="gramEnd"/>
+      <w:r>
+        <w:t xml:space="preserve"> do score, e grava o valor na tabela Leads. </w:t>
+      </w:r>
+      <w:proofErr w:type="spellStart"/>
+      <w:proofErr w:type="gramStart"/>
+      <w:r>
+        <w:t>Esta</w:t>
+      </w:r>
+      <w:proofErr w:type="spellEnd"/>
+      <w:proofErr w:type="gramEnd"/>
+      <w:r>
+        <w:t xml:space="preserve"> pendente o </w:t>
+      </w:r>
+      <w:proofErr w:type="gramStart"/>
+      <w:r>
+        <w:t>calculo</w:t>
+      </w:r>
+      <w:proofErr w:type="gramEnd"/>
+      <w:r>
+        <w:t xml:space="preserve"> de Perfil para efetuar o </w:t>
+      </w:r>
+      <w:proofErr w:type="spellStart"/>
+      <w:proofErr w:type="gramStart"/>
+      <w:r>
+        <w:t>calculo</w:t>
+      </w:r>
+      <w:proofErr w:type="spellEnd"/>
+      <w:proofErr w:type="gramEnd"/>
+      <w:r>
+        <w:t xml:space="preserve"> de MQL.</w:t>
+      </w:r>
+    </w:p>
+    <w:p>
+      <w:r>
+        <w:t xml:space="preserve">Agora na </w:t>
+      </w:r>
+      <w:proofErr w:type="spellStart"/>
+      <w:proofErr w:type="gramStart"/>
+      <w:r>
+        <w:t>pagina</w:t>
+      </w:r>
+      <w:proofErr w:type="spellEnd"/>
+      <w:proofErr w:type="gramEnd"/>
+      <w:r>
+        <w:t xml:space="preserve"> de Importação, existem funções de Importação de planilhas de Inscrição e de </w:t>
+      </w:r>
+      <w:proofErr w:type="spellStart"/>
+      <w:r>
+        <w:t>CHeck</w:t>
+      </w:r>
+      <w:proofErr w:type="spellEnd"/>
+      <w:r>
+        <w:t xml:space="preserve"> in, no mesmo botão, tendo duas funções no mesmo botão.</w:t>
+      </w:r>
+      <w:r>
+        <w:br/>
+        <w:t xml:space="preserve">Existe o </w:t>
+      </w:r>
+      <w:proofErr w:type="gramStart"/>
+      <w:r>
+        <w:t>desenvolvimento  a</w:t>
+      </w:r>
+      <w:proofErr w:type="gramEnd"/>
+      <w:r>
+        <w:t xml:space="preserve"> ser aprimorado da função de </w:t>
+      </w:r>
+      <w:proofErr w:type="gramStart"/>
+      <w:r>
+        <w:t>calculo</w:t>
+      </w:r>
+      <w:proofErr w:type="gramEnd"/>
+      <w:r>
+        <w:t xml:space="preserve"> e gravação das respostas perfis, que não eram aproveitadas.</w:t>
+      </w:r>
+    </w:p>
+    <w:p>
+      <w:r>
+        <w:t>Função para alterar datas e de limpar todos os registros de um lançamento.</w:t>
+      </w:r>
+      <w:r>
+        <w:br/>
+        <w:t>E um log de processamento.</w:t>
+      </w:r>
+    </w:p>
+    <w:p>
+      <w:pPr>
+        <w:rPr>
+          <w:b/>
+          <w:bCs/>
+        </w:rPr>
+      </w:pPr>
+    </w:p>
+    <w:p>
+      <w:pPr>
+        <w:rPr>
+          <w:b/>
+          <w:bCs/>
+        </w:rPr>
+      </w:pPr>
+    </w:p>
+    <w:p>
+      <w:pPr>
+        <w:rPr>
+          <w:b/>
+          <w:bCs/>
+        </w:rPr>
+      </w:pPr>
+    </w:p>
+    <w:p>
       <w:pPr>
         <w:rPr>
           <w:b/>
@@ -152,6 +478,7 @@
           <w:b/>
           <w:bCs/>
         </w:rPr>
+        <w:lastRenderedPageBreak/>
         <w:t xml:space="preserve">Princípio Fundamental: O </w:t>
       </w:r>
       <w:proofErr w:type="spellStart"/>
@@ -564,7 +891,6 @@
           <w:b/>
           <w:bCs/>
         </w:rPr>
-        <w:lastRenderedPageBreak/>
         <w:t>'</w:t>
       </w:r>
       <w:proofErr w:type="spellStart"/>
@@ -815,6 +1141,7 @@
           <w:b/>
           <w:bCs/>
         </w:rPr>
+        <w:lastRenderedPageBreak/>
         <w:t>Lógica Interna:</w:t>
       </w:r>
     </w:p>
@@ -1178,7 +1505,6 @@
           <w:b/>
           <w:bCs/>
         </w:rPr>
-        <w:lastRenderedPageBreak/>
         <w:t xml:space="preserve">4. Especificações do </w:t>
       </w:r>
       <w:proofErr w:type="spellStart"/>
@@ -1391,6 +1717,7 @@
           <w:b/>
           <w:bCs/>
         </w:rPr>
+        <w:lastRenderedPageBreak/>
         <w:t>Funcionalidade:</w:t>
       </w:r>
       <w:r>
@@ -1711,10 +2038,7 @@
       </w:r>
       <w:proofErr w:type="spellStart"/>
       <w:r>
-        <w:t>dro</w:t>
-      </w:r>
-      <w:r>
-        <w:t>pdown</w:t>
+        <w:t>dropdown</w:t>
       </w:r>
       <w:proofErr w:type="spellEnd"/>
       <w:r>
@@ -1755,16 +2079,7 @@
         <w:t xml:space="preserve"> ser implementado) seria mostrados os totais de compradores,</w:t>
       </w:r>
       <w:r>
-        <w:t xml:space="preserve"> </w:t>
-      </w:r>
-      <w:r>
-        <w:t xml:space="preserve">só a Taxa de Conversão </w:t>
-      </w:r>
-      <w:r>
-        <w:t>nos compradores</w:t>
-      </w:r>
-      <w:r>
-        <w:t xml:space="preserve">. seria em relação aos inscritos, ou seja, é </w:t>
+        <w:t xml:space="preserve"> só a Taxa de Conversão nos compradores. seria em relação aos inscritos, ou seja, é </w:t>
       </w:r>
       <w:proofErr w:type="gramStart"/>
       <w:r>
@@ -1781,7 +2096,11 @@
         <w:br/>
       </w:r>
       <w:r>
-        <w:t>Adicionar um controlo para alternar a visualização entre "Todos (Check-in)" e "Apenas Compradores" na mesma página torna o dashboard mais poderoso, interativo e evita a duplicação de código. Estou totalmente de acordo, e vamos implementar isso.</w:t>
+        <w:t xml:space="preserve">Adicionar um controlo para alternar a visualização entre "Todos (Check-in)" e "Apenas </w:t>
+      </w:r>
+      <w:r>
+        <w:lastRenderedPageBreak/>
+        <w:t>Compradores" na mesma página torna o dashboard mais poderoso, interativo e evita a duplicação de código. Estou totalmente de acordo, e vamos implementar isso.</w:t>
       </w:r>
     </w:p>
     <w:p>

</xml_diff>

<commit_message>
Ajuste final 11_08 01
</commit_message>
<xml_diff>
--- a/Especificação Técnica 1.docx
+++ b/Especificação Técnica 1.docx
@@ -4,21 +4,14 @@
   <w:body>
     <w:p>
       <w:r>
-        <w:t>Deixa te explicar o projeto.</w:t>
-      </w:r>
-    </w:p>
-    <w:p>
-      <w:r>
         <w:t>A solução trata de ser uma ferramenta para</w:t>
       </w:r>
       <w:r>
         <w:t xml:space="preserve"> acompanhamento de Lançamentos </w:t>
       </w:r>
-      <w:proofErr w:type="spellStart"/>
-      <w:r>
-        <w:t>Classicos</w:t>
-      </w:r>
-      <w:proofErr w:type="spellEnd"/>
+      <w:r>
+        <w:t>Clássicos</w:t>
+      </w:r>
       <w:r>
         <w:t xml:space="preserve"> de venda </w:t>
       </w:r>
@@ -39,446 +32,428 @@
         <w:t>, para</w:t>
       </w:r>
       <w:r>
-        <w:t xml:space="preserve"> uma área </w:t>
-      </w:r>
-      <w:r>
-        <w:t>operacional, dar</w:t>
-      </w:r>
+        <w:t xml:space="preserve"> uma área operacional, dar </w:t>
+      </w:r>
+      <w:r>
+        <w:t>subsídio</w:t>
+      </w:r>
+      <w:r>
+        <w:t xml:space="preserve"> a </w:t>
+      </w:r>
+      <w:r>
+        <w:t>área</w:t>
+      </w:r>
+      <w:r>
+        <w:t>s</w:t>
+      </w:r>
+      <w:r>
+        <w:t xml:space="preserve"> de vendas e de </w:t>
+      </w:r>
+      <w:proofErr w:type="gramStart"/>
+      <w:r>
+        <w:t>trafego</w:t>
+      </w:r>
+      <w:proofErr w:type="gramEnd"/>
+      <w:r>
+        <w:t xml:space="preserve">, na coordenação de vendas de um curso </w:t>
+      </w:r>
+      <w:proofErr w:type="spellStart"/>
+      <w:r>
+        <w:t>on</w:t>
+      </w:r>
+      <w:proofErr w:type="spellEnd"/>
       <w:r>
         <w:t xml:space="preserve"> </w:t>
       </w:r>
       <w:proofErr w:type="spellStart"/>
       <w:r>
-        <w:t>subsideo</w:t>
-      </w:r>
-      <w:proofErr w:type="spellEnd"/>
-      <w:r>
-        <w:t xml:space="preserve"> a </w:t>
-      </w:r>
-      <w:proofErr w:type="spellStart"/>
-      <w:r>
-        <w:t>area</w:t>
+        <w:t>line</w:t>
+      </w:r>
+      <w:proofErr w:type="spellEnd"/>
+      <w:r>
+        <w:t xml:space="preserve"> para professores.</w:t>
+      </w:r>
+    </w:p>
+    <w:p>
+      <w:r>
+        <w:t xml:space="preserve">A captura dos interessados é feita através da área de </w:t>
+      </w:r>
+      <w:r>
+        <w:t>tráfego</w:t>
+      </w:r>
+      <w:r>
+        <w:t xml:space="preserve"> pago, que envia para um site, os interessados que viram Leads, ao se inscrever em lista de interessado.</w:t>
+      </w:r>
+    </w:p>
+    <w:p>
+      <w:r>
+        <w:t xml:space="preserve">Após essa transformação, os leads </w:t>
+      </w:r>
+      <w:r>
+        <w:t>são</w:t>
+      </w:r>
+      <w:r>
+        <w:t xml:space="preserve"> </w:t>
+      </w:r>
+      <w:r>
+        <w:t>orientados</w:t>
+      </w:r>
+      <w:r>
+        <w:t xml:space="preserve"> a preencher pesquisas, a primeira é um </w:t>
+      </w:r>
+      <w:proofErr w:type="spellStart"/>
+      <w:r>
+        <w:t>check</w:t>
+      </w:r>
+      <w:proofErr w:type="spellEnd"/>
+      <w:r>
+        <w:t xml:space="preserve"> in, depois </w:t>
+      </w:r>
+      <w:r>
+        <w:t>podem ocorrer outros tipos de pesquisas para definição do avatar</w:t>
+      </w:r>
+      <w:r>
+        <w:t>.</w:t>
+      </w:r>
+    </w:p>
+    <w:p>
+      <w:r>
+        <w:t>Essas pesquisa</w:t>
       </w:r>
       <w:r>
         <w:t>s</w:t>
       </w:r>
-      <w:proofErr w:type="spellEnd"/>
-      <w:r>
-        <w:t xml:space="preserve"> de vendas e de </w:t>
-      </w:r>
+      <w:r>
+        <w:t xml:space="preserve"> colhem dados, que serão usados para calcular o score e o MQL, dos Leads, para orientar as </w:t>
+      </w:r>
+      <w:proofErr w:type="spellStart"/>
+      <w:r>
+        <w:t>areas</w:t>
+      </w:r>
+      <w:proofErr w:type="spellEnd"/>
+      <w:r>
+        <w:t xml:space="preserve"> envolvidas.</w:t>
+      </w:r>
+    </w:p>
+    <w:p>
+      <w:r>
+        <w:t xml:space="preserve">O processo </w:t>
+      </w:r>
+      <w:r>
+        <w:t>inicial é composto por</w:t>
+      </w:r>
+      <w:r>
+        <w:t xml:space="preserve"> duas planilhas Google </w:t>
+      </w:r>
+      <w:proofErr w:type="spellStart"/>
+      <w:r>
+        <w:t>sheets</w:t>
+      </w:r>
+      <w:proofErr w:type="spellEnd"/>
+      <w:r>
+        <w:t xml:space="preserve"> (Inscrição e </w:t>
+      </w:r>
+      <w:proofErr w:type="spellStart"/>
+      <w:r>
+        <w:t>C</w:t>
+      </w:r>
+      <w:r>
+        <w:t>h</w:t>
+      </w:r>
+      <w:r>
+        <w:t>eck</w:t>
+      </w:r>
+      <w:proofErr w:type="spellEnd"/>
+      <w:r>
+        <w:t xml:space="preserve"> in) alimentadas por api via N8N. Essas planilhas possuem </w:t>
+      </w:r>
+      <w:proofErr w:type="spellStart"/>
+      <w:r>
+        <w:t>action</w:t>
+      </w:r>
+      <w:proofErr w:type="spellEnd"/>
+      <w:r>
+        <w:t xml:space="preserve"> script que a cada alteração, gravam os dados no </w:t>
+      </w:r>
+      <w:r>
+        <w:t xml:space="preserve">BD do </w:t>
+      </w:r>
+      <w:proofErr w:type="spellStart"/>
+      <w:r>
+        <w:t>supabase</w:t>
+      </w:r>
+      <w:proofErr w:type="spellEnd"/>
+      <w:r>
+        <w:t>.</w:t>
+      </w:r>
+      <w:r>
+        <w:t xml:space="preserve"> </w:t>
+      </w:r>
+    </w:p>
+    <w:p>
+      <w:r>
+        <w:t xml:space="preserve">A planilha de </w:t>
+      </w:r>
+      <w:proofErr w:type="spellStart"/>
+      <w:r>
+        <w:t>Check</w:t>
+      </w:r>
+      <w:proofErr w:type="spellEnd"/>
+      <w:r>
+        <w:t xml:space="preserve"> in, além de efetuar a gravação na tabela de respostas, também efetua o </w:t>
+      </w:r>
+      <w:r>
+        <w:t>cálculo</w:t>
+      </w:r>
+      <w:r>
+        <w:t xml:space="preserve"> do score</w:t>
+      </w:r>
+      <w:r>
+        <w:t xml:space="preserve"> e do </w:t>
+      </w:r>
+      <w:proofErr w:type="spellStart"/>
+      <w:r>
+        <w:t>MQL_score</w:t>
+      </w:r>
+      <w:proofErr w:type="spellEnd"/>
+      <w:r>
+        <w:t xml:space="preserve">, e grava </w:t>
+      </w:r>
+      <w:r>
+        <w:t>os</w:t>
+      </w:r>
+      <w:r>
+        <w:t xml:space="preserve"> valor</w:t>
+      </w:r>
+      <w:r>
+        <w:t>es</w:t>
+      </w:r>
+      <w:r>
+        <w:t xml:space="preserve"> na tabela Leads. </w:t>
+      </w:r>
+    </w:p>
+    <w:p>
+      <w:r>
+        <w:t xml:space="preserve">Existe uma </w:t>
+      </w:r>
+      <w:proofErr w:type="spellStart"/>
       <w:proofErr w:type="gramStart"/>
       <w:r>
-        <w:t>trafego</w:t>
-      </w:r>
+        <w:t>pagina</w:t>
+      </w:r>
+      <w:proofErr w:type="spellEnd"/>
       <w:proofErr w:type="gramEnd"/>
       <w:r>
-        <w:t xml:space="preserve">, na coordenação de vendas de um curso </w:t>
-      </w:r>
-      <w:proofErr w:type="spellStart"/>
-      <w:r>
-        <w:t>on</w:t>
-      </w:r>
-      <w:proofErr w:type="spellEnd"/>
-      <w:r>
         <w:t xml:space="preserve"> </w:t>
       </w:r>
-      <w:proofErr w:type="spellStart"/>
-      <w:r>
-        <w:t>line</w:t>
-      </w:r>
-      <w:proofErr w:type="spellEnd"/>
-      <w:r>
-        <w:t xml:space="preserve"> para professores.</w:t>
-      </w:r>
-    </w:p>
-    <w:p>
-      <w:r>
-        <w:t xml:space="preserve">A captura dos </w:t>
-      </w:r>
-      <w:r>
-        <w:t>interessados é</w:t>
-      </w:r>
-      <w:r>
-        <w:t xml:space="preserve"> feita </w:t>
-      </w:r>
-      <w:r>
-        <w:t>através</w:t>
-      </w:r>
-      <w:r>
-        <w:t xml:space="preserve"> da área de </w:t>
+      <w:r>
+        <w:t>de Importação</w:t>
+      </w:r>
+      <w:r>
+        <w:t>(contingência)</w:t>
+      </w:r>
+      <w:r>
+        <w:t xml:space="preserve">, </w:t>
+      </w:r>
+      <w:r>
+        <w:t xml:space="preserve">onde deve existir </w:t>
+      </w:r>
+      <w:r>
+        <w:t xml:space="preserve">funções de Importação de planilhas de Inscrição e de </w:t>
+      </w:r>
+      <w:proofErr w:type="spellStart"/>
+      <w:r>
+        <w:t>C</w:t>
+      </w:r>
+      <w:r>
+        <w:t>h</w:t>
+      </w:r>
+      <w:r>
+        <w:t>eck</w:t>
+      </w:r>
+      <w:proofErr w:type="spellEnd"/>
+      <w:r>
+        <w:t xml:space="preserve"> in, no mesmo botão, tendo duas funções no mesmo botão</w:t>
+      </w:r>
+      <w:r>
+        <w:t xml:space="preserve">. por isso as funções devem ser projetadas para serem aproveitadas nos dois modos (importação via planilha, ou via </w:t>
       </w:r>
       <w:proofErr w:type="gramStart"/>
       <w:r>
-        <w:t>trafego</w:t>
+        <w:t>contingencia</w:t>
       </w:r>
       <w:proofErr w:type="gramEnd"/>
       <w:r>
-        <w:t xml:space="preserve"> pago, que envia para um site, os interessados que viram Leads, ao se inscrever em lista de interessado.</w:t>
-      </w:r>
-    </w:p>
-    <w:p>
-      <w:r>
-        <w:t xml:space="preserve">Após essa transformação, os leads </w:t>
-      </w:r>
-      <w:proofErr w:type="spellStart"/>
-      <w:r>
-        <w:t>sáo</w:t>
-      </w:r>
-      <w:proofErr w:type="spellEnd"/>
-      <w:r>
-        <w:t xml:space="preserve"> orientado a preencher pesquisas, a primeira é um </w:t>
-      </w:r>
-      <w:proofErr w:type="spellStart"/>
-      <w:r>
-        <w:t>check</w:t>
-      </w:r>
-      <w:proofErr w:type="spellEnd"/>
-      <w:r>
-        <w:t xml:space="preserve"> in, depois tem uma avaliação.</w:t>
-      </w:r>
-    </w:p>
-    <w:p>
+        <w:t>).</w:t>
+      </w:r>
+      <w:r>
+        <w:br/>
+      </w:r>
+    </w:p>
+    <w:p>
+      <w:pPr>
+        <w:rPr>
+          <w:b/>
+          <w:bCs/>
+        </w:rPr>
+      </w:pPr>
+    </w:p>
+    <w:p>
+      <w:pPr>
+        <w:rPr>
+          <w:b/>
+          <w:bCs/>
+        </w:rPr>
+      </w:pPr>
+    </w:p>
+    <w:p>
+      <w:pPr>
+        <w:rPr>
+          <w:b/>
+          <w:bCs/>
+        </w:rPr>
+      </w:pPr>
+      <w:r>
+        <w:rPr>
+          <w:b/>
+          <w:bCs/>
+          <w:highlight w:val="yellow"/>
+        </w:rPr>
+        <w:t>Especificação Técnica e Guia de Implementação: Dashboards de Análise de Lançamentos</w:t>
+      </w:r>
+    </w:p>
+    <w:p>
+      <w:pPr>
+        <w:rPr>
+          <w:b/>
+          <w:bCs/>
+        </w:rPr>
+      </w:pPr>
+      <w:r>
+        <w:rPr>
+          <w:b/>
+          <w:bCs/>
+        </w:rPr>
+        <w:t>1. Visão Geral do Projeto</w:t>
+      </w:r>
+    </w:p>
+    <w:p>
+      <w:r>
+        <w:rPr>
+          <w:b/>
+          <w:bCs/>
+        </w:rPr>
+        <w:t>Objetivo:</w:t>
+      </w:r>
+      <w:r>
+        <w:t xml:space="preserve"> Desenvolver um conjunto de dashboards analíticos para monitorizar e analisar a performance de lançamentos de cursos online. O sistema deve fornecer uma visão clara sobre a aquisição de leads, canais de marketing, performance de campanhas e o perfil dos alunos.</w:t>
+      </w:r>
+    </w:p>
+    <w:p>
+      <w:r>
+        <w:rPr>
+          <w:b/>
+          <w:bCs/>
+        </w:rPr>
+        <w:t>Público-alvo deste documento:</w:t>
+      </w:r>
+      <w:r>
+        <w:t xml:space="preserve"> Desenvolvedores (</w:t>
+      </w:r>
+      <w:proofErr w:type="spellStart"/>
+      <w:r>
+        <w:t>ex</w:t>
+      </w:r>
+      <w:proofErr w:type="spellEnd"/>
+      <w:r>
+        <w:t xml:space="preserve">: na plataforma </w:t>
+      </w:r>
+      <w:proofErr w:type="spellStart"/>
+      <w:r>
+        <w:t>Lovable</w:t>
+      </w:r>
+      <w:proofErr w:type="spellEnd"/>
+      <w:r>
+        <w:t xml:space="preserve"> AI) encarregados de manter, evoluir ou recriar esta solução.</w:t>
+      </w:r>
+    </w:p>
+    <w:p>
+      <w:pPr>
+        <w:rPr>
+          <w:b/>
+          <w:bCs/>
+        </w:rPr>
+      </w:pPr>
+      <w:r>
+        <w:rPr>
+          <w:b/>
+          <w:bCs/>
+        </w:rPr>
+        <w:t>2. Arquitetura da Solução Adotada</w:t>
+      </w:r>
+    </w:p>
+    <w:p>
+      <w:r>
+        <w:t xml:space="preserve">Para garantir a </w:t>
+      </w:r>
+      <w:r>
+        <w:rPr>
+          <w:b/>
+          <w:bCs/>
+        </w:rPr>
+        <w:t>consistência dos dados</w:t>
+      </w:r>
+      <w:r>
+        <w:t xml:space="preserve">, </w:t>
+      </w:r>
+      <w:r>
+        <w:rPr>
+          <w:b/>
+          <w:bCs/>
+        </w:rPr>
+        <w:t>performance</w:t>
+      </w:r>
+      <w:r>
+        <w:t xml:space="preserve"> e </w:t>
+      </w:r>
+      <w:r>
+        <w:rPr>
+          <w:b/>
+          <w:bCs/>
+        </w:rPr>
+        <w:t>manutenção simplificada</w:t>
+      </w:r>
+      <w:r>
+        <w:t xml:space="preserve">, foi implementada uma arquitetura onde a lógica de negócio complexa é centralizada no </w:t>
+      </w:r>
+      <w:proofErr w:type="spellStart"/>
+      <w:r>
+        <w:t>backend</w:t>
+      </w:r>
+      <w:proofErr w:type="spellEnd"/>
+      <w:r>
+        <w:t xml:space="preserve"> (Banco de Dados </w:t>
+      </w:r>
+      <w:proofErr w:type="spellStart"/>
+      <w:r>
+        <w:t>Supabase</w:t>
+      </w:r>
+      <w:proofErr w:type="spellEnd"/>
       <w:proofErr w:type="gramStart"/>
       <w:r>
-        <w:t>Essas pesquisa</w:t>
+        <w:t xml:space="preserve">) </w:t>
+      </w:r>
+      <w:r>
+        <w:t>.</w:t>
       </w:r>
       <w:proofErr w:type="gramEnd"/>
-      <w:r>
-        <w:t xml:space="preserve"> colhem dados, que serão usados para calcular o score e o MQL, dos Leads, para orientar as </w:t>
-      </w:r>
-      <w:proofErr w:type="spellStart"/>
-      <w:r>
-        <w:t>areas</w:t>
-      </w:r>
-      <w:proofErr w:type="spellEnd"/>
-      <w:r>
-        <w:t xml:space="preserve"> envolvidas.</w:t>
-      </w:r>
-    </w:p>
-    <w:p>
-      <w:r>
-        <w:t xml:space="preserve">O processo normal, são duas planilhas Google </w:t>
-      </w:r>
-      <w:proofErr w:type="spellStart"/>
-      <w:r>
-        <w:t>sheets</w:t>
-      </w:r>
-      <w:proofErr w:type="spellEnd"/>
-      <w:r>
-        <w:t xml:space="preserve"> (Inscrição e </w:t>
-      </w:r>
-      <w:proofErr w:type="spellStart"/>
-      <w:r>
-        <w:t>C</w:t>
-      </w:r>
-      <w:r>
-        <w:t>h</w:t>
-      </w:r>
-      <w:r>
-        <w:t>eck</w:t>
-      </w:r>
-      <w:proofErr w:type="spellEnd"/>
-      <w:r>
-        <w:t xml:space="preserve"> in) alimentadas por api via N8N. Essas planilhas possuem </w:t>
-      </w:r>
-      <w:proofErr w:type="spellStart"/>
-      <w:r>
-        <w:t>action</w:t>
-      </w:r>
-      <w:proofErr w:type="spellEnd"/>
-      <w:r>
-        <w:t xml:space="preserve"> script que a cada alteração, gravam os dados no </w:t>
-      </w:r>
-      <w:proofErr w:type="spellStart"/>
-      <w:r>
-        <w:t>supabase</w:t>
-      </w:r>
-      <w:proofErr w:type="spellEnd"/>
-      <w:r>
-        <w:t>.</w:t>
-      </w:r>
-      <w:r>
-        <w:t xml:space="preserve"> </w:t>
-      </w:r>
-    </w:p>
-    <w:p>
-      <w:r>
-        <w:t xml:space="preserve">A planilha de </w:t>
-      </w:r>
-      <w:proofErr w:type="spellStart"/>
-      <w:r>
-        <w:t>Check</w:t>
-      </w:r>
-      <w:proofErr w:type="spellEnd"/>
-      <w:r>
-        <w:t xml:space="preserve"> in, possui além de efetuar a gravação na tabela de respostas, também efetua o </w:t>
-      </w:r>
-      <w:proofErr w:type="spellStart"/>
-      <w:proofErr w:type="gramStart"/>
-      <w:r>
-        <w:t>calculo</w:t>
-      </w:r>
-      <w:proofErr w:type="spellEnd"/>
-      <w:proofErr w:type="gramEnd"/>
-      <w:r>
-        <w:t xml:space="preserve"> do score, e grava o valor na tabela Leads. </w:t>
-      </w:r>
-      <w:proofErr w:type="spellStart"/>
-      <w:proofErr w:type="gramStart"/>
-      <w:r>
-        <w:t>Esta</w:t>
-      </w:r>
-      <w:proofErr w:type="spellEnd"/>
-      <w:proofErr w:type="gramEnd"/>
-      <w:r>
-        <w:t xml:space="preserve"> pendente o </w:t>
-      </w:r>
-      <w:proofErr w:type="gramStart"/>
-      <w:r>
-        <w:t>calculo</w:t>
-      </w:r>
-      <w:proofErr w:type="gramEnd"/>
-      <w:r>
-        <w:t xml:space="preserve"> de Perfil para efetuar o </w:t>
-      </w:r>
-      <w:proofErr w:type="spellStart"/>
-      <w:proofErr w:type="gramStart"/>
-      <w:r>
-        <w:t>calculo</w:t>
-      </w:r>
-      <w:proofErr w:type="spellEnd"/>
-      <w:proofErr w:type="gramEnd"/>
-      <w:r>
-        <w:t xml:space="preserve"> de MQL.</w:t>
-      </w:r>
-    </w:p>
-    <w:p>
-      <w:r>
-        <w:t xml:space="preserve">Agora na </w:t>
-      </w:r>
-      <w:proofErr w:type="spellStart"/>
-      <w:proofErr w:type="gramStart"/>
-      <w:r>
-        <w:t>pagina</w:t>
-      </w:r>
-      <w:proofErr w:type="spellEnd"/>
-      <w:proofErr w:type="gramEnd"/>
-      <w:r>
-        <w:t xml:space="preserve"> de Importação, existem funções de Importação de planilhas de Inscrição e de </w:t>
-      </w:r>
-      <w:proofErr w:type="spellStart"/>
-      <w:r>
-        <w:t>CHeck</w:t>
-      </w:r>
-      <w:proofErr w:type="spellEnd"/>
-      <w:r>
-        <w:t xml:space="preserve"> in, no mesmo botão, tendo duas funções no mesmo botão.</w:t>
-      </w:r>
-      <w:r>
-        <w:br/>
-        <w:t xml:space="preserve">Existe o </w:t>
-      </w:r>
-      <w:proofErr w:type="gramStart"/>
-      <w:r>
-        <w:t>desenvolvimento  a</w:t>
-      </w:r>
-      <w:proofErr w:type="gramEnd"/>
-      <w:r>
-        <w:t xml:space="preserve"> ser aprimorado da função de </w:t>
-      </w:r>
-      <w:proofErr w:type="gramStart"/>
-      <w:r>
-        <w:t>calculo</w:t>
-      </w:r>
-      <w:proofErr w:type="gramEnd"/>
-      <w:r>
-        <w:t xml:space="preserve"> e gravação das respostas perfis, que não eram aproveitadas.</w:t>
-      </w:r>
-    </w:p>
-    <w:p>
-      <w:r>
-        <w:t>Função para alterar datas e de limpar todos os registros de um lançamento.</w:t>
-      </w:r>
-      <w:r>
-        <w:br/>
-        <w:t>E um log de processamento.</w:t>
-      </w:r>
-    </w:p>
-    <w:p>
-      <w:pPr>
-        <w:rPr>
-          <w:b/>
-          <w:bCs/>
-        </w:rPr>
-      </w:pPr>
-    </w:p>
-    <w:p>
-      <w:pPr>
-        <w:rPr>
-          <w:b/>
-          <w:bCs/>
-        </w:rPr>
-      </w:pPr>
-    </w:p>
-    <w:p>
-      <w:pPr>
-        <w:rPr>
-          <w:b/>
-          <w:bCs/>
-        </w:rPr>
-      </w:pPr>
-    </w:p>
-    <w:p>
-      <w:pPr>
-        <w:rPr>
-          <w:b/>
-          <w:bCs/>
-        </w:rPr>
-      </w:pPr>
-      <w:r>
-        <w:rPr>
-          <w:b/>
-          <w:bCs/>
-        </w:rPr>
-        <w:t>Especificação Técnica e Guia de Implementação: Dashboards de Análise de Lançamentos</w:t>
-      </w:r>
-    </w:p>
-    <w:p>
-      <w:pPr>
-        <w:rPr>
-          <w:b/>
-          <w:bCs/>
-        </w:rPr>
-      </w:pPr>
-      <w:r>
-        <w:rPr>
-          <w:b/>
-          <w:bCs/>
-        </w:rPr>
-        <w:t>1. Visão Geral do Projeto</w:t>
-      </w:r>
-    </w:p>
-    <w:p>
-      <w:r>
-        <w:rPr>
-          <w:b/>
-          <w:bCs/>
-        </w:rPr>
-        <w:t>Objetivo:</w:t>
-      </w:r>
-      <w:r>
-        <w:t xml:space="preserve"> Desenvolver um conjunto de dashboards analíticos para monitorizar e analisar a performance de lançamentos de cursos online. O sistema deve fornecer uma visão clara sobre a aquisição de leads, canais de marketing, performance de campanhas e o perfil dos alunos.</w:t>
-      </w:r>
-    </w:p>
-    <w:p>
-      <w:r>
-        <w:rPr>
-          <w:b/>
-          <w:bCs/>
-        </w:rPr>
-        <w:t>Público-alvo deste documento:</w:t>
-      </w:r>
-      <w:r>
-        <w:t xml:space="preserve"> Desenvolvedores (</w:t>
-      </w:r>
-      <w:proofErr w:type="spellStart"/>
-      <w:r>
-        <w:t>ex</w:t>
-      </w:r>
-      <w:proofErr w:type="spellEnd"/>
-      <w:r>
-        <w:t xml:space="preserve">: na plataforma </w:t>
-      </w:r>
-      <w:proofErr w:type="spellStart"/>
-      <w:r>
-        <w:t>Lovable</w:t>
-      </w:r>
-      <w:proofErr w:type="spellEnd"/>
-      <w:r>
-        <w:t xml:space="preserve"> AI) encarregados de manter, evoluir ou recriar esta solução.</w:t>
-      </w:r>
-    </w:p>
-    <w:p>
-      <w:pPr>
-        <w:rPr>
-          <w:b/>
-          <w:bCs/>
-        </w:rPr>
-      </w:pPr>
-      <w:r>
-        <w:rPr>
-          <w:b/>
-          <w:bCs/>
-        </w:rPr>
-        <w:t>2. Arquitetura da Solução Adotada</w:t>
-      </w:r>
-    </w:p>
-    <w:p>
-      <w:r>
-        <w:t xml:space="preserve">Para garantir a </w:t>
-      </w:r>
-      <w:r>
-        <w:rPr>
-          <w:b/>
-          <w:bCs/>
-        </w:rPr>
-        <w:t>consistência dos dados</w:t>
-      </w:r>
-      <w:r>
-        <w:t xml:space="preserve">, </w:t>
-      </w:r>
-      <w:r>
-        <w:rPr>
-          <w:b/>
-          <w:bCs/>
-        </w:rPr>
-        <w:t>performance</w:t>
-      </w:r>
-      <w:r>
-        <w:t xml:space="preserve"> e </w:t>
-      </w:r>
-      <w:r>
-        <w:rPr>
-          <w:b/>
-          <w:bCs/>
-        </w:rPr>
-        <w:t>manutenção simplificada</w:t>
-      </w:r>
-      <w:r>
-        <w:t xml:space="preserve">, foi implementada uma arquitetura onde a lógica de negócio complexa é centralizada no </w:t>
-      </w:r>
-      <w:proofErr w:type="spellStart"/>
-      <w:r>
-        <w:t>backend</w:t>
-      </w:r>
-      <w:proofErr w:type="spellEnd"/>
-      <w:r>
-        <w:t xml:space="preserve"> (Banco de Dados </w:t>
-      </w:r>
-      <w:proofErr w:type="spellStart"/>
-      <w:r>
-        <w:t>Supabase</w:t>
-      </w:r>
-      <w:proofErr w:type="spellEnd"/>
-      <w:r>
-        <w:t xml:space="preserve">) e consumida pelo </w:t>
-      </w:r>
-      <w:proofErr w:type="spellStart"/>
-      <w:r>
-        <w:t>frontend</w:t>
-      </w:r>
-      <w:proofErr w:type="spellEnd"/>
-      <w:r>
-        <w:t xml:space="preserve"> (Next.js).</w:t>
-      </w:r>
-    </w:p>
-    <w:p>
-      <w:r>
-        <w:rPr>
-          <w:b/>
-          <w:bCs/>
-        </w:rPr>
-        <w:lastRenderedPageBreak/>
+    </w:p>
+    <w:p>
+      <w:r>
+        <w:rPr>
+          <w:b/>
+          <w:bCs/>
+        </w:rPr>
         <w:t xml:space="preserve">Princípio Fundamental: O </w:t>
       </w:r>
       <w:proofErr w:type="spellStart"/>
@@ -529,7 +504,13 @@
         <w:t>:</w:t>
       </w:r>
       <w:r>
-        <w:t xml:space="preserve"> Todas as regras de negócio, como a classificação de tráfego (Pago, Orgânico, Não Traqueado) e a agregação de dados (cálculos diários, totais por campanha), são implementadas diretamente no </w:t>
+        <w:t xml:space="preserve"> Todas as regras de negócio, como a classificação de tráfego (Pago, Orgânico, Não Traqueado) e a agregação de dados (cálculos diários, totais por campanha), </w:t>
+      </w:r>
+      <w:r>
+        <w:t xml:space="preserve">devem ser </w:t>
+      </w:r>
+      <w:r>
+        <w:t xml:space="preserve">implementadas diretamente no </w:t>
       </w:r>
       <w:proofErr w:type="spellStart"/>
       <w:r>
@@ -577,12 +558,17 @@
         <w:t xml:space="preserve"> O </w:t>
       </w:r>
       <w:proofErr w:type="spellStart"/>
+      <w:proofErr w:type="gramStart"/>
       <w:r>
         <w:t>frontend</w:t>
       </w:r>
       <w:proofErr w:type="spellEnd"/>
       <w:r>
-        <w:t xml:space="preserve"> (a aplicação Next.js) é responsável apenas por:</w:t>
+        <w:t xml:space="preserve"> )</w:t>
+      </w:r>
+      <w:proofErr w:type="gramEnd"/>
+      <w:r>
+        <w:t xml:space="preserve"> é responsável apenas por:</w:t>
       </w:r>
     </w:p>
     <w:p>
@@ -623,7 +609,26 @@
         </w:numPr>
       </w:pPr>
       <w:r>
-        <w:t>Exibir esses dados em KPIs, tabelas e gráficos.</w:t>
+        <w:t xml:space="preserve">Exibir esses dados em </w:t>
+      </w:r>
+      <w:proofErr w:type="spellStart"/>
+      <w:proofErr w:type="gramStart"/>
+      <w:r>
+        <w:t>KPIs,</w:t>
+      </w:r>
+      <w:r>
+        <w:t>cartões</w:t>
+      </w:r>
+      <w:proofErr w:type="spellEnd"/>
+      <w:r>
+        <w:t xml:space="preserve">, </w:t>
+      </w:r>
+      <w:r>
+        <w:t xml:space="preserve"> tabelas</w:t>
+      </w:r>
+      <w:proofErr w:type="gramEnd"/>
+      <w:r>
+        <w:t xml:space="preserve"> e gráficos.</w:t>
       </w:r>
     </w:p>
     <w:p>
@@ -631,18 +636,20 @@
         <w:t>Esta abordagem evita a duplicação de lógica, previne inconsistências entre diferentes dashboards e otimiza a performance, pois os cálculos pesados são executados pelo servidor de banco de dados, que é otimizado para isso.</w:t>
       </w:r>
     </w:p>
-    <w:p>
-      <w:pPr>
-        <w:rPr>
-          <w:b/>
-          <w:bCs/>
-        </w:rPr>
-      </w:pPr>
-      <w:r>
-        <w:rPr>
-          <w:b/>
-          <w:bCs/>
-        </w:rPr>
+    <w:p/>
+    <w:p>
+      <w:pPr>
+        <w:rPr>
+          <w:b/>
+          <w:bCs/>
+        </w:rPr>
+      </w:pPr>
+      <w:r>
+        <w:rPr>
+          <w:b/>
+          <w:bCs/>
+        </w:rPr>
+        <w:lastRenderedPageBreak/>
         <w:t xml:space="preserve">3. Especificações do </w:t>
       </w:r>
       <w:proofErr w:type="spellStart"/>
@@ -677,10 +684,25 @@
         </w:rPr>
         <w:t>)</w:t>
       </w:r>
-    </w:p>
-    <w:p>
-      <w:r>
-        <w:t>As seguintes funções SQL (RPC) foram criadas e devem ser a base para qualquer nova implementação.</w:t>
+      <w:r>
+        <w:rPr>
+          <w:b/>
+          <w:bCs/>
+        </w:rPr>
+        <w:t>.</w:t>
+      </w:r>
+    </w:p>
+    <w:p>
+      <w:r>
+        <w:t>As seguintes funções SQL (</w:t>
+      </w:r>
+      <w:proofErr w:type="gramStart"/>
+      <w:r>
+        <w:t>RPC)  devem</w:t>
+      </w:r>
+      <w:proofErr w:type="gramEnd"/>
+      <w:r>
+        <w:t xml:space="preserve"> ser a base para qualquer nova implementação.</w:t>
       </w:r>
     </w:p>
     <w:p>
@@ -710,47 +732,23 @@
           <w:b/>
           <w:bCs/>
         </w:rPr>
-        <w:t>Função:</w:t>
-      </w:r>
-      <w:r>
-        <w:t xml:space="preserve"> </w:t>
-      </w:r>
-      <w:proofErr w:type="spellStart"/>
-      <w:r>
-        <w:t>get_leads_para_</w:t>
+        <w:t>Objetivo:</w:t>
+      </w:r>
+      <w:r>
+        <w:t xml:space="preserve"> Retornar uma lista de todos os leads de um lançamento, com uma coluna adicional </w:t>
+      </w:r>
+      <w:proofErr w:type="spellStart"/>
+      <w:r>
+        <w:t>tipo_</w:t>
       </w:r>
       <w:proofErr w:type="gramStart"/>
       <w:r>
-        <w:t>detalhamento</w:t>
-      </w:r>
-      <w:proofErr w:type="spellEnd"/>
-      <w:r>
-        <w:t>(</w:t>
-      </w:r>
-      <w:proofErr w:type="spellStart"/>
+        <w:t>trafego</w:t>
+      </w:r>
+      <w:proofErr w:type="spellEnd"/>
       <w:proofErr w:type="gramEnd"/>
       <w:r>
-        <w:t>launch_id_param</w:t>
-      </w:r>
-      <w:proofErr w:type="spellEnd"/>
-      <w:r>
-        <w:t xml:space="preserve">, </w:t>
-      </w:r>
-      <w:proofErr w:type="spellStart"/>
-      <w:r>
-        <w:t>p_limit</w:t>
-      </w:r>
-      <w:proofErr w:type="spellEnd"/>
-      <w:r>
-        <w:t xml:space="preserve">, </w:t>
-      </w:r>
-      <w:proofErr w:type="spellStart"/>
-      <w:r>
-        <w:t>p_offset</w:t>
-      </w:r>
-      <w:proofErr w:type="spellEnd"/>
-      <w:r>
-        <w:t>)</w:t>
+        <w:t xml:space="preserve"> que já classifica cada lead.</w:t>
       </w:r>
     </w:p>
     <w:p>
@@ -765,23 +763,187 @@
           <w:b/>
           <w:bCs/>
         </w:rPr>
-        <w:t>Objetivo:</w:t>
-      </w:r>
-      <w:r>
-        <w:t xml:space="preserve"> Retornar uma lista de todos os leads de um lançamento, com uma coluna adicional </w:t>
-      </w:r>
-      <w:proofErr w:type="spellStart"/>
-      <w:r>
+        <w:t xml:space="preserve">Lógica de Classificação </w:t>
+      </w:r>
+      <w:proofErr w:type="spellStart"/>
+      <w:r>
+        <w:rPr>
+          <w:b/>
+          <w:bCs/>
+        </w:rPr>
         <w:t>tipo_</w:t>
       </w:r>
       <w:proofErr w:type="gramStart"/>
       <w:r>
+        <w:rPr>
+          <w:b/>
+          <w:bCs/>
+        </w:rPr>
         <w:t>trafego</w:t>
       </w:r>
       <w:proofErr w:type="spellEnd"/>
       <w:proofErr w:type="gramEnd"/>
       <w:r>
-        <w:t xml:space="preserve"> que já classifica cada lead.</w:t>
+        <w:rPr>
+          <w:b/>
+          <w:bCs/>
+        </w:rPr>
+        <w:t>:</w:t>
+      </w:r>
+    </w:p>
+    <w:p>
+      <w:pPr>
+        <w:numPr>
+          <w:ilvl w:val="1"/>
+          <w:numId w:val="2"/>
+        </w:numPr>
+      </w:pPr>
+      <w:r>
+        <w:rPr>
+          <w:b/>
+          <w:bCs/>
+        </w:rPr>
+        <w:t>'</w:t>
+      </w:r>
+      <w:proofErr w:type="spellStart"/>
+      <w:r>
+        <w:rPr>
+          <w:b/>
+          <w:bCs/>
+        </w:rPr>
+        <w:t>organic</w:t>
+      </w:r>
+      <w:proofErr w:type="spellEnd"/>
+      <w:r>
+        <w:rPr>
+          <w:b/>
+          <w:bCs/>
+        </w:rPr>
+        <w:t>'</w:t>
+      </w:r>
+      <w:r>
+        <w:t>: Onde LOWER(</w:t>
+      </w:r>
+      <w:proofErr w:type="gramStart"/>
+      <w:r>
+        <w:t>TRIM(</w:t>
+      </w:r>
+      <w:proofErr w:type="spellStart"/>
+      <w:proofErr w:type="gramEnd"/>
+      <w:r>
+        <w:t>utm_source</w:t>
+      </w:r>
+      <w:proofErr w:type="spellEnd"/>
+      <w:r>
+        <w:t>)) é exatamente '</w:t>
+      </w:r>
+      <w:proofErr w:type="spellStart"/>
+      <w:r>
+        <w:t>organic</w:t>
+      </w:r>
+      <w:proofErr w:type="spellEnd"/>
+      <w:r>
+        <w:t>'.</w:t>
+      </w:r>
+    </w:p>
+    <w:p>
+      <w:pPr>
+        <w:numPr>
+          <w:ilvl w:val="1"/>
+          <w:numId w:val="2"/>
+        </w:numPr>
+      </w:pPr>
+      <w:r>
+        <w:rPr>
+          <w:b/>
+          <w:bCs/>
+        </w:rPr>
+        <w:t>'</w:t>
+      </w:r>
+      <w:proofErr w:type="spellStart"/>
+      <w:r>
+        <w:rPr>
+          <w:b/>
+          <w:bCs/>
+        </w:rPr>
+        <w:t>untracked</w:t>
+      </w:r>
+      <w:proofErr w:type="spellEnd"/>
+      <w:r>
+        <w:rPr>
+          <w:b/>
+          <w:bCs/>
+        </w:rPr>
+        <w:t>'</w:t>
+      </w:r>
+      <w:r>
+        <w:t xml:space="preserve">: Onde </w:t>
+      </w:r>
+      <w:proofErr w:type="spellStart"/>
+      <w:r>
+        <w:t>utm_source</w:t>
+      </w:r>
+      <w:proofErr w:type="spellEnd"/>
+      <w:r>
+        <w:t xml:space="preserve"> é nulo, vazio, ou contém os </w:t>
+      </w:r>
+      <w:proofErr w:type="spellStart"/>
+      <w:r>
+        <w:t>placeholders</w:t>
+      </w:r>
+      <w:proofErr w:type="spellEnd"/>
+      <w:r>
+        <w:t xml:space="preserve"> '{:</w:t>
+      </w:r>
+      <w:proofErr w:type="spellStart"/>
+      <w:r>
+        <w:t>utm_source</w:t>
+      </w:r>
+      <w:proofErr w:type="spellEnd"/>
+      <w:r>
+        <w:t>}', '{{</w:t>
+      </w:r>
+      <w:proofErr w:type="spellStart"/>
+      <w:r>
+        <w:t>site_source_name</w:t>
+      </w:r>
+      <w:proofErr w:type="spellEnd"/>
+      <w:r>
+        <w:t>}}', etc.</w:t>
+      </w:r>
+    </w:p>
+    <w:p>
+      <w:pPr>
+        <w:numPr>
+          <w:ilvl w:val="1"/>
+          <w:numId w:val="2"/>
+        </w:numPr>
+      </w:pPr>
+      <w:r>
+        <w:rPr>
+          <w:b/>
+          <w:bCs/>
+        </w:rPr>
+        <w:t>'</w:t>
+      </w:r>
+      <w:proofErr w:type="spellStart"/>
+      <w:r>
+        <w:rPr>
+          <w:b/>
+          <w:bCs/>
+        </w:rPr>
+        <w:t>paid</w:t>
+      </w:r>
+      <w:proofErr w:type="spellEnd"/>
+      <w:r>
+        <w:rPr>
+          <w:b/>
+          <w:bCs/>
+        </w:rPr>
+        <w:t>'</w:t>
+      </w:r>
+      <w:r>
+        <w:t>: Todos os outros casos.</w:t>
       </w:r>
     </w:p>
     <w:p>
@@ -796,32 +958,7 @@
           <w:b/>
           <w:bCs/>
         </w:rPr>
-        <w:t xml:space="preserve">Lógica de Classificação </w:t>
-      </w:r>
-      <w:proofErr w:type="spellStart"/>
-      <w:r>
-        <w:rPr>
-          <w:b/>
-          <w:bCs/>
-        </w:rPr>
-        <w:t>tipo_</w:t>
-      </w:r>
-      <w:proofErr w:type="gramStart"/>
-      <w:r>
-        <w:rPr>
-          <w:b/>
-          <w:bCs/>
-        </w:rPr>
-        <w:t>trafego</w:t>
-      </w:r>
-      <w:proofErr w:type="spellEnd"/>
-      <w:proofErr w:type="gramEnd"/>
-      <w:r>
-        <w:rPr>
-          <w:b/>
-          <w:bCs/>
-        </w:rPr>
-        <w:t>:</w:t>
+        <w:t>Parâmetros:</w:t>
       </w:r>
     </w:p>
     <w:p>
@@ -831,52 +968,13 @@
           <w:numId w:val="2"/>
         </w:numPr>
       </w:pPr>
-      <w:r>
-        <w:rPr>
-          <w:b/>
-          <w:bCs/>
-        </w:rPr>
-        <w:t>'</w:t>
-      </w:r>
-      <w:proofErr w:type="spellStart"/>
-      <w:r>
-        <w:rPr>
-          <w:b/>
-          <w:bCs/>
-        </w:rPr>
-        <w:t>organic</w:t>
-      </w:r>
-      <w:proofErr w:type="spellEnd"/>
-      <w:r>
-        <w:rPr>
-          <w:b/>
-          <w:bCs/>
-        </w:rPr>
-        <w:t>'</w:t>
-      </w:r>
-      <w:r>
-        <w:t>: Onde LOWER(</w:t>
-      </w:r>
-      <w:proofErr w:type="gramStart"/>
-      <w:r>
-        <w:t>TRIM(</w:t>
-      </w:r>
-      <w:proofErr w:type="spellStart"/>
-      <w:proofErr w:type="gramEnd"/>
-      <w:r>
-        <w:t>utm_source</w:t>
-      </w:r>
-      <w:proofErr w:type="spellEnd"/>
-      <w:r>
-        <w:t>)) é exatamente '</w:t>
-      </w:r>
-      <w:proofErr w:type="spellStart"/>
-      <w:r>
-        <w:t>organic</w:t>
-      </w:r>
-      <w:proofErr w:type="spellEnd"/>
-      <w:r>
-        <w:t>'.</w:t>
+      <w:proofErr w:type="spellStart"/>
+      <w:r>
+        <w:t>launch_id_param</w:t>
+      </w:r>
+      <w:proofErr w:type="spellEnd"/>
+      <w:r>
+        <w:t>: O ID do lançamento a ser analisado.</w:t>
       </w:r>
     </w:p>
     <w:p>
@@ -886,97 +984,21 @@
           <w:numId w:val="2"/>
         </w:numPr>
       </w:pPr>
-      <w:r>
-        <w:rPr>
-          <w:b/>
-          <w:bCs/>
-        </w:rPr>
-        <w:t>'</w:t>
-      </w:r>
-      <w:proofErr w:type="spellStart"/>
-      <w:r>
-        <w:rPr>
-          <w:b/>
-          <w:bCs/>
-        </w:rPr>
-        <w:t>untracked</w:t>
-      </w:r>
-      <w:proofErr w:type="spellEnd"/>
-      <w:r>
-        <w:rPr>
-          <w:b/>
-          <w:bCs/>
-        </w:rPr>
-        <w:t>'</w:t>
-      </w:r>
-      <w:r>
-        <w:t xml:space="preserve">: Onde </w:t>
-      </w:r>
-      <w:proofErr w:type="spellStart"/>
-      <w:r>
-        <w:t>utm_source</w:t>
-      </w:r>
-      <w:proofErr w:type="spellEnd"/>
-      <w:r>
-        <w:t xml:space="preserve"> é nulo, vazio, ou contém os </w:t>
-      </w:r>
-      <w:proofErr w:type="spellStart"/>
-      <w:r>
-        <w:t>placeholders</w:t>
-      </w:r>
-      <w:proofErr w:type="spellEnd"/>
-      <w:r>
-        <w:t xml:space="preserve"> '{:</w:t>
-      </w:r>
-      <w:proofErr w:type="spellStart"/>
-      <w:r>
-        <w:t>utm_source</w:t>
-      </w:r>
-      <w:proofErr w:type="spellEnd"/>
-      <w:r>
-        <w:t>}', '{{</w:t>
-      </w:r>
-      <w:proofErr w:type="spellStart"/>
-      <w:r>
-        <w:t>site_source_name</w:t>
-      </w:r>
-      <w:proofErr w:type="spellEnd"/>
-      <w:r>
-        <w:t>}}', etc.</w:t>
-      </w:r>
-    </w:p>
-    <w:p>
-      <w:pPr>
-        <w:numPr>
-          <w:ilvl w:val="1"/>
-          <w:numId w:val="2"/>
-        </w:numPr>
-      </w:pPr>
-      <w:r>
-        <w:rPr>
-          <w:b/>
-          <w:bCs/>
-        </w:rPr>
-        <w:t>'</w:t>
-      </w:r>
-      <w:proofErr w:type="spellStart"/>
-      <w:r>
-        <w:rPr>
-          <w:b/>
-          <w:bCs/>
-        </w:rPr>
-        <w:t>paid</w:t>
-      </w:r>
-      <w:proofErr w:type="spellEnd"/>
-      <w:r>
-        <w:rPr>
-          <w:b/>
-          <w:bCs/>
-        </w:rPr>
-        <w:t>'</w:t>
-      </w:r>
-      <w:r>
-        <w:t>: Todos os outros casos.</w:t>
+      <w:proofErr w:type="spellStart"/>
+      <w:r>
+        <w:t>p_limit</w:t>
+      </w:r>
+      <w:proofErr w:type="spellEnd"/>
+      <w:r>
+        <w:t xml:space="preserve">, </w:t>
+      </w:r>
+      <w:proofErr w:type="spellStart"/>
+      <w:r>
+        <w:t>p_offset</w:t>
+      </w:r>
+      <w:proofErr w:type="spellEnd"/>
+      <w:r>
+        <w:t>: Para suportar a paginação e carregar um grande volume de leads.</w:t>
       </w:r>
     </w:p>
     <w:p>
@@ -991,61 +1013,6 @@
           <w:b/>
           <w:bCs/>
         </w:rPr>
-        <w:t>Parâmetros:</w:t>
-      </w:r>
-    </w:p>
-    <w:p>
-      <w:pPr>
-        <w:numPr>
-          <w:ilvl w:val="1"/>
-          <w:numId w:val="2"/>
-        </w:numPr>
-      </w:pPr>
-      <w:proofErr w:type="spellStart"/>
-      <w:r>
-        <w:t>launch_id_param</w:t>
-      </w:r>
-      <w:proofErr w:type="spellEnd"/>
-      <w:r>
-        <w:t>: O ID do lançamento a ser analisado.</w:t>
-      </w:r>
-    </w:p>
-    <w:p>
-      <w:pPr>
-        <w:numPr>
-          <w:ilvl w:val="1"/>
-          <w:numId w:val="2"/>
-        </w:numPr>
-      </w:pPr>
-      <w:proofErr w:type="spellStart"/>
-      <w:r>
-        <w:t>p_limit</w:t>
-      </w:r>
-      <w:proofErr w:type="spellEnd"/>
-      <w:r>
-        <w:t xml:space="preserve">, </w:t>
-      </w:r>
-      <w:proofErr w:type="spellStart"/>
-      <w:r>
-        <w:t>p_offset</w:t>
-      </w:r>
-      <w:proofErr w:type="spellEnd"/>
-      <w:r>
-        <w:t>: Para suportar a paginação e carregar um grande volume de leads.</w:t>
-      </w:r>
-    </w:p>
-    <w:p>
-      <w:pPr>
-        <w:numPr>
-          <w:ilvl w:val="0"/>
-          <w:numId w:val="2"/>
-        </w:numPr>
-      </w:pPr>
-      <w:r>
-        <w:rPr>
-          <w:b/>
-          <w:bCs/>
-        </w:rPr>
         <w:t>Uso:</w:t>
       </w:r>
       <w:r>
@@ -1141,7 +1108,6 @@
           <w:b/>
           <w:bCs/>
         </w:rPr>
-        <w:lastRenderedPageBreak/>
         <w:t>Lógica Interna:</w:t>
       </w:r>
     </w:p>
@@ -1536,6 +1502,7 @@
           <w:b/>
           <w:bCs/>
         </w:rPr>
+        <w:lastRenderedPageBreak/>
         <w:t>4.1. Princípios Gerais</w:t>
       </w:r>
     </w:p>
@@ -1717,7 +1684,6 @@
           <w:b/>
           <w:bCs/>
         </w:rPr>
-        <w:lastRenderedPageBreak/>
         <w:t>Funcionalidade:</w:t>
       </w:r>
       <w:r>
@@ -2004,16 +1970,21 @@
       </w:r>
       <w:proofErr w:type="gramEnd"/>
       <w:r>
-        <w:t xml:space="preserve"> 2 grupos de KPIs, com </w:t>
-      </w:r>
-      <w:r>
-        <w:t xml:space="preserve">uma colocar </w:t>
+        <w:t xml:space="preserve"> 2 grupos de KPIs, </w:t>
+      </w:r>
+      <w:proofErr w:type="gramStart"/>
+      <w:r>
+        <w:t xml:space="preserve">com </w:t>
+      </w:r>
+      <w:r>
+        <w:t xml:space="preserve"> </w:t>
       </w:r>
       <w:proofErr w:type="spellStart"/>
       <w:r>
         <w:t>Inteligencia</w:t>
       </w:r>
       <w:proofErr w:type="spellEnd"/>
+      <w:proofErr w:type="gramEnd"/>
       <w:r>
         <w:t xml:space="preserve"> nos KPIs, para alterar os dados</w:t>
       </w:r>
@@ -2096,247 +2067,17 @@
         <w:br/>
       </w:r>
       <w:r>
-        <w:t xml:space="preserve">Adicionar um controlo para alternar a visualização entre "Todos (Check-in)" e "Apenas </w:t>
+        <w:t xml:space="preserve">Adicionar um controlo para alternar a visualização entre "Todos (Check-in)" e "Apenas Compradores" na </w:t>
       </w:r>
       <w:r>
         <w:lastRenderedPageBreak/>
-        <w:t>Compradores" na mesma página torna o dashboard mais poderoso, interativo e evita a duplicação de código. Estou totalmente de acordo, e vamos implementar isso.</w:t>
-      </w:r>
-    </w:p>
-    <w:p>
-      <w:r>
-        <w:t xml:space="preserve">A boa notícia é que já temos as funções no </w:t>
-      </w:r>
-      <w:proofErr w:type="spellStart"/>
-      <w:r>
-        <w:t>Supabase</w:t>
-      </w:r>
-      <w:proofErr w:type="spellEnd"/>
-      <w:r>
-        <w:t xml:space="preserve"> prontas para isso (</w:t>
-      </w:r>
-      <w:proofErr w:type="spellStart"/>
-      <w:r>
-        <w:t>get_answer_counts_for_launch</w:t>
-      </w:r>
-      <w:proofErr w:type="spellEnd"/>
-      <w:r>
-        <w:t xml:space="preserve"> e </w:t>
-      </w:r>
-      <w:proofErr w:type="spellStart"/>
-      <w:r>
-        <w:t>get_answer_counts_for_buyers</w:t>
-      </w:r>
-      <w:proofErr w:type="spellEnd"/>
-      <w:r>
-        <w:t>). Só precisamos de tornar a página "Análise de Respostas" mais dinâmica</w:t>
-      </w:r>
-    </w:p>
-    <w:p/>
-    <w:p>
-      <w:pPr>
-        <w:rPr>
-          <w:b/>
-          <w:bCs/>
-        </w:rPr>
-      </w:pPr>
-      <w:proofErr w:type="spellStart"/>
-      <w:r>
-        <w:t>Alem</w:t>
-      </w:r>
-      <w:proofErr w:type="spellEnd"/>
-      <w:r>
-        <w:t xml:space="preserve"> desse KPI, precisamos colocar um GERAL, no </w:t>
-      </w:r>
-      <w:proofErr w:type="spellStart"/>
-      <w:r>
-        <w:t>dropdown</w:t>
-      </w:r>
-      <w:proofErr w:type="spellEnd"/>
-      <w:r>
-        <w:t xml:space="preserve"> de escolha dos lançamentos, nas duas </w:t>
-      </w:r>
-      <w:proofErr w:type="spellStart"/>
-      <w:r>
-        <w:t>dash</w:t>
-      </w:r>
-      <w:proofErr w:type="spellEnd"/>
-      <w:r>
-        <w:t xml:space="preserve"> que cuidam de respostas. </w:t>
-      </w:r>
-      <w:proofErr w:type="spellStart"/>
-      <w:r>
-        <w:t>a</w:t>
-      </w:r>
-      <w:proofErr w:type="spellEnd"/>
-      <w:r>
-        <w:t xml:space="preserve"> Análise de Respostas e a Análise de Respostas por Score.</w:t>
-      </w:r>
-      <w:r>
-        <w:br/>
-      </w:r>
-      <w:r>
-        <w:br/>
-      </w:r>
-      <w:r>
-        <w:rPr>
-          <w:b/>
-          <w:bCs/>
-        </w:rPr>
-        <w:t>A Estranheza dos 4 Compradores (</w:t>
-      </w:r>
-      <w:proofErr w:type="spellStart"/>
-      <w:r>
-        <w:rPr>
-          <w:b/>
-          <w:bCs/>
-        </w:rPr>
-        <w:t>is_buyer</w:t>
-      </w:r>
-      <w:proofErr w:type="spellEnd"/>
-      <w:r>
-        <w:rPr>
-          <w:b/>
-          <w:bCs/>
-        </w:rPr>
-        <w:t xml:space="preserve"> = </w:t>
-      </w:r>
-      <w:proofErr w:type="spellStart"/>
-      <w:r>
-        <w:rPr>
-          <w:b/>
-          <w:bCs/>
-        </w:rPr>
-        <w:t>true</w:t>
-      </w:r>
-      <w:proofErr w:type="spellEnd"/>
-      <w:r>
-        <w:rPr>
-          <w:b/>
-          <w:bCs/>
-        </w:rPr>
-        <w:t>)</w:t>
-      </w:r>
-    </w:p>
-    <w:p>
-      <w:r>
-        <w:t xml:space="preserve">A sua observação é perfeita e muito importante. Se você fez uma consulta manual na tabela leads e encontrou apenas 4 registos com </w:t>
-      </w:r>
-      <w:proofErr w:type="spellStart"/>
-      <w:r>
-        <w:t>is_buyer</w:t>
-      </w:r>
-      <w:proofErr w:type="spellEnd"/>
-      <w:r>
-        <w:t xml:space="preserve"> = </w:t>
-      </w:r>
-      <w:proofErr w:type="spellStart"/>
-      <w:r>
-        <w:t>true</w:t>
-      </w:r>
-      <w:proofErr w:type="spellEnd"/>
-      <w:r>
-        <w:t xml:space="preserve">, isso significa que, para o lançamento que você analisou, </w:t>
-      </w:r>
-      <w:r>
-        <w:rPr>
-          <w:b/>
-          <w:bCs/>
-        </w:rPr>
-        <w:t>existem apenas 4 compradores registados no banco de dados</w:t>
-      </w:r>
-      <w:r>
-        <w:t>.</w:t>
-      </w:r>
-    </w:p>
-    <w:p>
-      <w:r>
-        <w:rPr>
-          <w:b/>
-          <w:bCs/>
-        </w:rPr>
-        <w:t>Então, porque é que os KPIs que eu adicionei mostravam um número diferente?</w:t>
-      </w:r>
-    </w:p>
-    <w:p>
-      <w:r>
-        <w:t>A resposta é que a página que estávamos a ver (</w:t>
-      </w:r>
-      <w:proofErr w:type="spellStart"/>
-      <w:r>
-        <w:t>score_por_resposta_page_dinamica</w:t>
-      </w:r>
-      <w:proofErr w:type="spellEnd"/>
-      <w:r>
-        <w:t xml:space="preserve">) </w:t>
-      </w:r>
-      <w:r>
-        <w:rPr>
-          <w:b/>
-          <w:bCs/>
-        </w:rPr>
-        <w:t>ainda não estava a usar o código mais recente que eu lhe enviei</w:t>
-      </w:r>
-      <w:r>
-        <w:t>. Ela provavelmente ainda estava a usar uma lógica de cálculo antiga.</w:t>
-      </w:r>
-    </w:p>
-    <w:p>
-      <w:r>
-        <w:t>A nova função que criámos (</w:t>
-      </w:r>
-      <w:proofErr w:type="spellStart"/>
-      <w:r>
-        <w:t>get_geral_and_buyer_kpis</w:t>
-      </w:r>
-      <w:proofErr w:type="spellEnd"/>
-      <w:r>
-        <w:t xml:space="preserve">) baseia-se 100% na contagem de </w:t>
-      </w:r>
-      <w:proofErr w:type="spellStart"/>
-      <w:r>
-        <w:t>is_buyer</w:t>
-      </w:r>
-      <w:proofErr w:type="spellEnd"/>
-      <w:r>
-        <w:t xml:space="preserve"> = </w:t>
-      </w:r>
-      <w:proofErr w:type="spellStart"/>
-      <w:r>
-        <w:t>true</w:t>
-      </w:r>
-      <w:proofErr w:type="spellEnd"/>
-      <w:r>
-        <w:t xml:space="preserve">. Se você implementar o código final que eu forneci para as páginas "Análise de Respostas" e "Análise de Respostas por Score", o KPI "Total Compradores" irá mostrar </w:t>
-      </w:r>
-      <w:r>
-        <w:rPr>
-          <w:b/>
-          <w:bCs/>
-        </w:rPr>
-        <w:t>exatamente 4</w:t>
-      </w:r>
-      <w:r>
-        <w:t>, que é o número correto de acordo com os seus dados.</w:t>
-      </w:r>
-    </w:p>
-    <w:p>
-      <w:r>
-        <w:rPr>
-          <w:b/>
-          <w:bCs/>
-        </w:rPr>
-        <w:t>Conclusão:</w:t>
-      </w:r>
-      <w:r>
-        <w:t xml:space="preserve"> A sua verificação manual está correta e ajudou-nos a confirmar que a nossa nova função SQL está a funcionar como esperado.</w:t>
-      </w:r>
-    </w:p>
-    <w:p/>
+        <w:t>mesma página torna o dashboard mais poderoso, interativo e evita a duplicação de código. Estou totalmente de acordo, e vamos implementar isso.</w:t>
+      </w:r>
+    </w:p>
     <w:p/>
     <w:sectPr>
       <w:pgSz w:w="11906" w:h="16838"/>
-      <w:pgMar w:top="1417" w:right="1701" w:bottom="1417" w:left="1701" w:header="708" w:footer="708" w:gutter="0"/>
+      <w:pgMar w:top="720" w:right="720" w:bottom="720" w:left="720" w:header="708" w:footer="708" w:gutter="0"/>
       <w:cols w:space="708"/>
       <w:docGrid w:linePitch="360"/>
     </w:sectPr>
@@ -4004,6 +3745,7 @@
   <w:style w:type="character" w:default="1" w:styleId="Fontepargpadro">
     <w:name w:val="Default Paragraph Font"/>
     <w:uiPriority w:val="1"/>
+    <w:semiHidden/>
     <w:unhideWhenUsed/>
   </w:style>
   <w:style w:type="table" w:default="1" w:styleId="Tabelanormal">

</xml_diff>